<commit_message>
Updated extra credit quiz and added in pdf
</commit_message>
<xml_diff>
--- a/Snyder_IntegerOverflow_ExtraCreditQuiz.docx
+++ b/Snyder_IntegerOverflow_ExtraCreditQuiz.docx
@@ -42,21 +42,33 @@
           <w:color w:val="0033CC"/>
         </w:rPr>
         <w:tab/>
-        <w:t>long MAX_LEN = 20,000;</w:t>
-      </w:r>
-    </w:p>
-    <w:p>
-      <w:pPr>
+        <w:t>long MAX_LEN = 20</w:t>
+      </w:r>
+      <w:r>
         <w:rPr>
           <w:color w:val="0033CC"/>
         </w:rPr>
-      </w:pPr>
-      <w:r>
+        <w:t>000;</w:t>
+      </w:r>
+    </w:p>
+    <w:p>
+      <w:pPr>
         <w:rPr>
           <w:color w:val="0033CC"/>
         </w:rPr>
+      </w:pPr>
+      <w:r>
+        <w:rPr>
+          <w:color w:val="0033CC"/>
+        </w:rPr>
         <w:tab/>
-        <w:t>const</w:t>
+        <w:t>c</w:t>
+      </w:r>
+      <w:r>
+        <w:rPr>
+          <w:color w:val="0033CC"/>
+        </w:rPr>
+        <w:t>har</w:t>
       </w:r>
       <w:r>
         <w:rPr>
@@ -118,6 +130,7 @@
     </w:p>
     <w:p>
       <w:pPr>
+        <w:spacing w:after="120"/>
         <w:ind w:firstLine="720"/>
         <w:rPr>
           <w:color w:val="FF0000"/>
@@ -134,6 +147,8 @@
       <w:pPr>
         <w:ind w:firstLine="720"/>
       </w:pPr>
+      <w:bookmarkStart w:id="0" w:name="_GoBack"/>
+      <w:bookmarkEnd w:id="0"/>
     </w:p>
     <w:p>
       <w:pPr>
@@ -242,7 +257,7 @@
         <w:rPr>
           <w:b/>
         </w:rPr>
-        <w:t>needs to be less than 20,000 (MAX_LEN)</w:t>
+        <w:t>needs to be less than 20000 (MAX_LEN)</w:t>
       </w:r>
       <w:r>
         <w:rPr>
@@ -338,10 +353,19 @@
         <w:t xml:space="preserve">This translates to </w:t>
       </w:r>
       <w:r>
-        <w:t xml:space="preserve">32,768 and with the </w:t>
-      </w:r>
-      <w:r>
-        <w:t>original first byte negative, a short int value of -32,768</w:t>
+        <w:t>32</w:t>
+      </w:r>
+      <w:r>
+        <w:t xml:space="preserve">768 and with the </w:t>
+      </w:r>
+      <w:r>
+        <w:t>original first byte neg</w:t>
+      </w:r>
+      <w:r>
+        <w:t>ative, a short int value of -32</w:t>
+      </w:r>
+      <w:r>
+        <w:t>768</w:t>
       </w:r>
     </w:p>
     <w:p>
@@ -349,7 +373,10 @@
         <w:ind w:firstLine="720"/>
       </w:pPr>
       <w:r>
-        <w:t>-32,768 is less than MAX_LEN, so</w:t>
+        <w:t>-32</w:t>
+      </w:r>
+      <w:r>
+        <w:t>768 is less than MAX_LEN, so</w:t>
       </w:r>
       <w:r>
         <w:t xml:space="preserve"> this will overflow the buffer.</w:t>
@@ -378,7 +405,31 @@
         <w:rPr>
           <w:b/>
         </w:rPr>
-        <w:t xml:space="preserve"> 85535 (19,999 plus the ranger of the maximum value for a short int)</w:t>
+        <w:t xml:space="preserve"> 85535 (19</w:t>
+      </w:r>
+      <w:r>
+        <w:rPr>
+          <w:b/>
+        </w:rPr>
+        <w:t>999 plus the range</w:t>
+      </w:r>
+      <w:r>
+        <w:rPr>
+          <w:b/>
+        </w:rPr>
+        <w:t xml:space="preserve"> of the value for a short int</w:t>
+      </w:r>
+      <w:r>
+        <w:rPr>
+          <w:b/>
+        </w:rPr>
+        <w:t xml:space="preserve"> 65536</w:t>
+      </w:r>
+      <w:r>
+        <w:rPr>
+          <w:b/>
+        </w:rPr>
+        <w:t>)</w:t>
       </w:r>
     </w:p>
     <w:p>
@@ -386,13 +437,7 @@
         <w:ind w:firstLine="720"/>
       </w:pPr>
       <w:r>
-        <w:t xml:space="preserve">strlen of </w:t>
-      </w:r>
-      <w:r>
-        <w:t xml:space="preserve">85535 </w:t>
-      </w:r>
-      <w:r>
-        <w:t>to short int:</w:t>
+        <w:t>strlen of 85535 to short int:</w:t>
       </w:r>
     </w:p>
     <w:p>
@@ -400,35 +445,57 @@
         <w:ind w:firstLine="720"/>
       </w:pPr>
       <w:r>
-        <w:t>85535</w:t>
-      </w:r>
-      <w:r>
-        <w:t xml:space="preserve"> in binary</w:t>
+        <w:t>85535 in binary</w:t>
       </w:r>
       <w:r>
         <w:tab/>
-        <w:t xml:space="preserve">-&gt; </w:t>
-      </w:r>
-      <w:r>
-        <w:t>0001 0</w:t>
-      </w:r>
-      <w:r>
-        <w:t xml:space="preserve">100 </w:t>
-      </w:r>
-      <w:r>
-        <w:t>111</w:t>
-      </w:r>
-      <w:r>
-        <w:t>0 000</w:t>
-      </w:r>
-      <w:r>
-        <w:t>1</w:t>
+        <w:t>-&gt; 0001 0100 1110 0001 1111</w:t>
+      </w:r>
+    </w:p>
+    <w:p>
+      <w:pPr>
+        <w:ind w:firstLine="720"/>
+      </w:pPr>
+      <w:r>
+        <w:t xml:space="preserve">Since it is too large to fit in a short int, </w:t>
+      </w:r>
+      <w:r>
+        <w:t xml:space="preserve">reject </w:t>
+      </w:r>
+      <w:r>
+        <w:t xml:space="preserve">the </w:t>
+      </w:r>
+      <w:r>
+        <w:t>high</w:t>
+      </w:r>
+      <w:r>
+        <w:t xml:space="preserve"> byte</w:t>
+      </w:r>
+    </w:p>
+    <w:p>
+      <w:pPr>
+        <w:ind w:left="2160"/>
+      </w:pPr>
+      <w:r>
+        <w:t>-&gt; 01</w:t>
+      </w:r>
+      <w:r>
+        <w:t>00</w:t>
+      </w:r>
+      <w:r>
+        <w:t xml:space="preserve"> 11</w:t>
+      </w:r>
+      <w:r>
+        <w:t>00</w:t>
       </w:r>
       <w:r>
         <w:t xml:space="preserve"> </w:t>
       </w:r>
       <w:r>
-        <w:t>1111</w:t>
+        <w:t>000</w:t>
+      </w:r>
+      <w:r>
+        <w:t>1 1111</w:t>
       </w:r>
     </w:p>
     <w:p>
@@ -436,116 +503,132 @@
         <w:ind w:firstLine="720"/>
       </w:pPr>
       <w:r>
-        <w:t xml:space="preserve">Since </w:t>
-      </w:r>
-      <w:r>
-        <w:t xml:space="preserve">it is too large to fit in a short int, </w:t>
-      </w:r>
-      <w:r>
-        <w:t xml:space="preserve">reject </w:t>
-      </w:r>
-      <w:r>
+        <w:t xml:space="preserve">This translates to </w:t>
+      </w:r>
+      <w:r>
+        <w:t>19999.</w:t>
+      </w:r>
+      <w:r>
+        <w:t xml:space="preserve"> </w:t>
+      </w:r>
+      <w:r>
+        <w:t xml:space="preserve">Since this is </w:t>
+      </w:r>
+      <w:r>
+        <w:t>less than MAX_LEN</w:t>
+      </w:r>
+      <w:r>
+        <w:t xml:space="preserve"> (20</w:t>
+      </w:r>
+      <w:r>
+        <w:t>000)</w:t>
+      </w:r>
+      <w:r>
+        <w:t xml:space="preserve">, </w:t>
+      </w:r>
+      <w:r>
+        <w:t>the buffer will overflow</w:t>
+      </w:r>
+      <w:r>
+        <w:t>.</w:t>
+      </w:r>
+    </w:p>
+    <w:p/>
+    <w:p>
+      <w:pPr>
+        <w:rPr>
+          <w:b/>
+        </w:rPr>
+      </w:pPr>
+      <w:r>
+        <w:rPr>
+          <w:b/>
+        </w:rPr>
+        <w:t>Hence</w:t>
+      </w:r>
+      <w:r>
+        <w:rPr>
+          <w:b/>
+        </w:rPr>
+        <w:t>,</w:t>
+      </w:r>
+      <w:r>
+        <w:rPr>
+          <w:b/>
+        </w:rPr>
+        <w:t xml:space="preserve"> </w:t>
+      </w:r>
+      <w:r>
+        <w:rPr>
+          <w:b/>
+        </w:rPr>
         <w:t xml:space="preserve">the </w:t>
       </w:r>
       <w:r>
-        <w:t>high</w:t>
-      </w:r>
-      <w:r>
-        <w:t xml:space="preserve"> byte</w:t>
-      </w:r>
-    </w:p>
-    <w:p>
-      <w:pPr>
-        <w:ind w:left="2160"/>
-      </w:pPr>
-      <w:r>
-        <w:t>-&gt; 01</w:t>
-      </w:r>
-      <w:r>
-        <w:t>00</w:t>
-      </w:r>
-      <w:r>
-        <w:t xml:space="preserve"> 11</w:t>
-      </w:r>
-      <w:r>
-        <w:t>00</w:t>
-      </w:r>
-      <w:r>
-        <w:t xml:space="preserve"> </w:t>
-      </w:r>
-      <w:r>
-        <w:t>000</w:t>
-      </w:r>
-      <w:r>
-        <w:t>1 1111</w:t>
-      </w:r>
-    </w:p>
-    <w:p>
-      <w:pPr>
-        <w:ind w:firstLine="720"/>
-      </w:pPr>
-      <w:r>
-        <w:t xml:space="preserve">This translates to </w:t>
-      </w:r>
-      <w:r>
-        <w:t>19</w:t>
-      </w:r>
-      <w:r>
-        <w:t>,</w:t>
-      </w:r>
-      <w:r>
-        <w:t>999.</w:t>
-      </w:r>
-      <w:r>
-        <w:t xml:space="preserve"> </w:t>
-      </w:r>
-      <w:r>
-        <w:t xml:space="preserve">Since this is </w:t>
-      </w:r>
-      <w:r>
-        <w:t>less than MAX_LEN</w:t>
-      </w:r>
-      <w:r>
-        <w:t xml:space="preserve"> (20,000)</w:t>
-      </w:r>
-      <w:r>
-        <w:t xml:space="preserve">, </w:t>
-      </w:r>
-      <w:r>
-        <w:t>the buffer will overflow</w:t>
-      </w:r>
-      <w:r>
+        <w:rPr>
+          <w:b/>
+        </w:rPr>
+        <w:t xml:space="preserve">first </w:t>
+      </w:r>
+      <w:r>
+        <w:rPr>
+          <w:b/>
+        </w:rPr>
+        <w:t>range of values for the length of input that will cause a buffer overflow are 32768 to 85535.</w:t>
+      </w:r>
+      <w:r>
+        <w:rPr>
+          <w:b/>
+        </w:rPr>
+        <w:t xml:space="preserve"> Any positive multiple of 65536</w:t>
+      </w:r>
+      <w:r>
+        <w:rPr>
+          <w:b/>
+        </w:rPr>
+        <w:t xml:space="preserve"> (the range of the value for a short int)</w:t>
+      </w:r>
+      <w:r>
+        <w:rPr>
+          <w:b/>
+        </w:rPr>
+        <w:t xml:space="preserve"> added to those ranges will also cause a buffer overflow</w:t>
+      </w:r>
+      <w:r>
+        <w:rPr>
+          <w:b/>
+        </w:rPr>
+        <w:t>. F</w:t>
+      </w:r>
+      <w:r>
+        <w:rPr>
+          <w:b/>
+        </w:rPr>
+        <w:t>or example</w:t>
+      </w:r>
+      <w:r>
+        <w:rPr>
+          <w:b/>
+        </w:rPr>
+        <w:t>, a</w:t>
+      </w:r>
+      <w:r>
+        <w:rPr>
+          <w:b/>
+        </w:rPr>
+        <w:t xml:space="preserve"> number in the range of 98304 (32,768 + 65536) to 151071 (85535 + 65536) or 229376 (32768 + 3 * 65536) to 282143 (85535 + 3 * 65536)</w:t>
+      </w:r>
+      <w:r>
+        <w:rPr>
+          <w:b/>
+        </w:rPr>
+        <w:t xml:space="preserve"> will also cause a buffer overflow</w:t>
+      </w:r>
+      <w:r>
+        <w:rPr>
+          <w:b/>
+        </w:rPr>
         <w:t>.</w:t>
-      </w:r>
-      <w:bookmarkStart w:id="0" w:name="_GoBack"/>
-      <w:bookmarkEnd w:id="0"/>
-    </w:p>
-    <w:p/>
-    <w:p>
-      <w:pPr>
-        <w:rPr>
-          <w:b/>
-        </w:rPr>
-      </w:pPr>
-      <w:proofErr w:type="gramStart"/>
-      <w:r>
-        <w:rPr>
-          <w:b/>
-        </w:rPr>
-        <w:t>Hence</w:t>
-      </w:r>
-      <w:proofErr w:type="gramEnd"/>
-      <w:r>
-        <w:rPr>
-          <w:b/>
-        </w:rPr>
-        <w:t xml:space="preserve"> </w:t>
-      </w:r>
-      <w:r>
-        <w:rPr>
-          <w:b/>
-        </w:rPr>
-        <w:t>the range of values for the length of input that will cause a buffer overflow are 32768 to 85535.</w:t>
       </w:r>
     </w:p>
     <w:sectPr>
@@ -672,27 +755,6 @@
     </w:pPr>
     <w:r>
       <w:t>COSC 647 – Fall 2015 – Mary Snyder</w:t>
-    </w:r>
-  </w:p>
-  <w:p>
-    <w:pPr>
-      <w:pStyle w:val="Header"/>
-      <w:jc w:val="center"/>
-    </w:pPr>
-    <w:r>
-      <w:t xml:space="preserve">Literature Review </w:t>
-    </w:r>
-    <w:r>
-      <w:t>2</w:t>
-    </w:r>
-    <w:r>
-      <w:t>: “</w:t>
-    </w:r>
-    <w:r>
-      <w:t>Dynamic Taint Analysis for Automatic Detection, Analysis, and Signature Generation of Exploits on Commodity Software</w:t>
-    </w:r>
-    <w:r>
-      <w:t>”</w:t>
     </w:r>
   </w:p>
   <w:p>
@@ -1692,7 +1754,7 @@
 </file>
 
 <file path=customXml/itemProps1.xml><?xml version="1.0" encoding="utf-8"?>
-<ds:datastoreItem xmlns:ds="http://schemas.openxmlformats.org/officeDocument/2006/customXml" ds:itemID="{DFF77133-B2C9-4B49-8E52-4A27B3A07F98}">
+<ds:datastoreItem xmlns:ds="http://schemas.openxmlformats.org/officeDocument/2006/customXml" ds:itemID="{F8F24397-6C3F-4534-980C-7B44DC98F5D0}">
   <ds:schemaRefs>
     <ds:schemaRef ds:uri="http://schemas.openxmlformats.org/officeDocument/2006/bibliography"/>
   </ds:schemaRefs>

</xml_diff>